<commit_message>
Update to Word version of report
</commit_message>
<xml_diff>
--- a/Group_Lanark.docx
+++ b/Group_Lanark.docx
@@ -227,7 +227,27 @@
           <w:sz w:val="28"/>
           <w:szCs w:val="28"/>
         </w:rPr>
-        <w:t>(Stock Data)</w:t>
+        <w:t>(Stock</w:t>
+      </w:r>
+      <w:r>
+        <w:rPr>
+          <w:rFonts w:ascii="Times New Roman" w:hAnsi="Times New Roman" w:cs="Times New Roman"/>
+          <w:b/>
+          <w:bCs/>
+          <w:sz w:val="28"/>
+          <w:szCs w:val="28"/>
+        </w:rPr>
+        <w:t xml:space="preserve"> Analysis App</w:t>
+      </w:r>
+      <w:r>
+        <w:rPr>
+          <w:rFonts w:ascii="Times New Roman" w:hAnsi="Times New Roman" w:cs="Times New Roman"/>
+          <w:b/>
+          <w:bCs/>
+          <w:sz w:val="28"/>
+          <w:szCs w:val="28"/>
+        </w:rPr>
+        <w:t>)</w:t>
       </w:r>
     </w:p>
     <w:p>

</xml_diff>